<commit_message>
Se suben cambios en los templates de reserva
</commit_message>
<xml_diff>
--- a/trunk/prograWebII/TPFinal/templates/Reserva.docx
+++ b/trunk/prograWebII/TPFinal/templates/Reserva.docx
@@ -80,8 +80,8 @@
         </w:rPr>
         <w:drawing>
           <wp:inline distT="0" distB="0" distL="0" distR="0">
-            <wp:extent cx="6572250" cy="6572250"/>
-            <wp:effectExtent l="19050" t="0" r="0" b="0"/>
+            <wp:extent cx="7134225" cy="7134225"/>
+            <wp:effectExtent l="19050" t="0" r="9525" b="0"/>
             <wp:docPr id="2" name="Imagen 2" descr="C:\xampp\htdocs\PWEB2\prograWebII\TPFinal\images\airplane_logo.gif"/>
             <wp:cNvGraphicFramePr>
               <a:graphicFrameLocks xmlns:a="http://schemas.openxmlformats.org/drawingml/2006/main" noChangeAspect="1"/>
@@ -107,7 +107,7 @@
                   <pic:spPr bwMode="auto">
                     <a:xfrm>
                       <a:off x="0" y="0"/>
-                      <a:ext cx="6572250" cy="6572250"/>
+                      <a:ext cx="7134225" cy="7134225"/>
                     </a:xfrm>
                     <a:prstGeom prst="rect">
                       <a:avLst/>

</xml_diff>